<commit_message>
Paper ready for submission
</commit_message>
<xml_diff>
--- a/Summary.docx
+++ b/Summary.docx
@@ -381,6 +381,32 @@
           <w:lang w:val="en-US"/>
         </w:rPr>
         <w:t>…”</w:t>
+      </w:r>
+      <w:r>
+        <w:t xml:space="preserve"> </w:t>
+      </w:r>
+      <w:r>
+        <w:rPr>
+          <w:rFonts w:ascii="Garamond" w:hAnsi="Garamond"/>
+          <w:lang w:val="en-US"/>
+        </w:rPr>
+        <w:t>(</w:t>
+      </w:r>
+      <w:proofErr w:type="spellStart"/>
+      <w:r>
+        <w:rPr>
+          <w:rFonts w:ascii="Garamond" w:hAnsi="Garamond"/>
+          <w:lang w:val="en-US"/>
+        </w:rPr>
+        <w:t>Cukierski</w:t>
+      </w:r>
+      <w:proofErr w:type="spellEnd"/>
+      <w:r>
+        <w:rPr>
+          <w:rFonts w:ascii="Garamond" w:hAnsi="Garamond"/>
+          <w:lang w:val="en-US"/>
+        </w:rPr>
+        <w:t>, 2014)</w:t>
       </w:r>
     </w:p>
     <w:p>
@@ -2226,16 +2252,7 @@
           <w:bCs/>
           <w:lang w:val="en-US"/>
         </w:rPr>
-        <w:t>Model Selection</w:t>
-      </w:r>
-      <w:r>
-        <w:rPr>
-          <w:rFonts w:ascii="Garamond" w:hAnsi="Garamond"/>
-          <w:b/>
-          <w:bCs/>
-          <w:lang w:val="en-US"/>
-        </w:rPr>
-        <w:t xml:space="preserve"> and Hypothesis Testing</w:t>
+        <w:t>Model Selection and Hypothesis Testing</w:t>
       </w:r>
     </w:p>
     <w:p>
@@ -2299,14 +2316,7 @@
           <w:rFonts w:ascii="Garamond" w:hAnsi="Garamond"/>
           <w:lang w:val="en-US"/>
         </w:rPr>
-        <w:t>e created</w:t>
-      </w:r>
-      <w:r>
-        <w:rPr>
-          <w:rFonts w:ascii="Garamond" w:hAnsi="Garamond"/>
-          <w:lang w:val="en-US"/>
-        </w:rPr>
-        <w:t xml:space="preserve"> new fields based on the ‘Datetime’ column to split out the year, day, month, hour and day of the week. </w:t>
+        <w:t xml:space="preserve">e created new fields based on the ‘Datetime’ column to split out the year, day, month, hour and day of the week. </w:t>
       </w:r>
       <w:r>
         <w:rPr>
@@ -2548,21 +2558,93 @@
           <w:rFonts w:ascii="Garamond" w:hAnsi="Garamond"/>
           <w:lang w:val="en-US"/>
         </w:rPr>
-        <w:t xml:space="preserve"> the results of the residuals vs fitted plot</w:t>
-      </w:r>
-      <w:r>
-        <w:rPr>
-          <w:rFonts w:ascii="Garamond" w:hAnsi="Garamond"/>
-          <w:lang w:val="en-US"/>
-        </w:rPr>
-        <w:t xml:space="preserve">, </w:t>
-      </w:r>
-      <w:r>
-        <w:rPr>
-          <w:rFonts w:ascii="Garamond" w:hAnsi="Garamond"/>
-          <w:lang w:val="en-US"/>
-        </w:rPr>
-        <w:t>the variance of residuals increased as the values increased. A log transformation was considered to see if there was a model with more constant variance.</w:t>
+        <w:t xml:space="preserve"> the results of the residuals vs fitted plot, the variance of residuals increased as the values increased. A log transformation was considered to see if there was a model with more constant variance. </w:t>
+      </w:r>
+      <w:r>
+        <w:rPr>
+          <w:rFonts w:ascii="Garamond" w:hAnsi="Garamond"/>
+          <w:lang w:val="en-US"/>
+        </w:rPr>
+        <w:t>Because of this, w</w:t>
+      </w:r>
+      <w:r>
+        <w:rPr>
+          <w:rFonts w:ascii="Garamond" w:hAnsi="Garamond"/>
+          <w:lang w:val="en-US"/>
+        </w:rPr>
+        <w:t xml:space="preserve">e also ran a version of the model with a log transformation </w:t>
+      </w:r>
+      <w:r>
+        <w:rPr>
+          <w:rFonts w:ascii="Garamond" w:hAnsi="Garamond"/>
+          <w:lang w:val="en-US"/>
+        </w:rPr>
+        <w:t xml:space="preserve">on the ‘count’ field to </w:t>
+      </w:r>
+      <w:r>
+        <w:rPr>
+          <w:rFonts w:ascii="Garamond" w:hAnsi="Garamond"/>
+          <w:lang w:val="en-US"/>
+        </w:rPr>
+        <w:t>see if the normality assumption would be more reasonable on the log scale</w:t>
+      </w:r>
+      <w:r>
+        <w:rPr>
+          <w:rFonts w:ascii="Garamond" w:hAnsi="Garamond"/>
+          <w:lang w:val="en-US"/>
+        </w:rPr>
+        <w:t xml:space="preserve"> (this is considered Model 2)</w:t>
+      </w:r>
+      <w:r>
+        <w:rPr>
+          <w:rFonts w:ascii="Garamond" w:hAnsi="Garamond"/>
+          <w:lang w:val="en-US"/>
+        </w:rPr>
+        <w:t xml:space="preserve">. </w:t>
+      </w:r>
+      <w:r>
+        <w:rPr>
+          <w:rFonts w:ascii="Garamond" w:hAnsi="Garamond"/>
+          <w:lang w:val="en-US"/>
+        </w:rPr>
+        <w:t>With this new model, t</w:t>
+      </w:r>
+      <w:r>
+        <w:rPr>
+          <w:rFonts w:ascii="Garamond" w:hAnsi="Garamond"/>
+          <w:lang w:val="en-US"/>
+        </w:rPr>
+        <w:t>he residuals vs fitted plot no longer increased as the values increased</w:t>
+      </w:r>
+      <w:r>
+        <w:rPr>
+          <w:rFonts w:ascii="Garamond" w:hAnsi="Garamond"/>
+          <w:lang w:val="en-US"/>
+        </w:rPr>
+        <w:t>, and t</w:t>
+      </w:r>
+      <w:r>
+        <w:rPr>
+          <w:rFonts w:ascii="Garamond" w:hAnsi="Garamond"/>
+          <w:lang w:val="en-US"/>
+        </w:rPr>
+        <w:t xml:space="preserve">he </w:t>
+      </w:r>
+      <w:proofErr w:type="spellStart"/>
+      <w:r>
+        <w:rPr>
+          <w:rFonts w:ascii="Garamond" w:hAnsi="Garamond"/>
+          <w:lang w:val="en-US"/>
+        </w:rPr>
+        <w:t>qq</w:t>
+      </w:r>
+      <w:proofErr w:type="spellEnd"/>
+      <w:r>
+        <w:rPr>
+          <w:rFonts w:ascii="Garamond" w:hAnsi="Garamond"/>
+          <w:lang w:val="en-US"/>
+        </w:rPr>
+        <w:t>-plot also shows that normality is a reasonable assumption.</w:t>
       </w:r>
       <w:r>
         <w:rPr>
@@ -2576,107 +2658,7 @@
           <w:rFonts w:ascii="Garamond" w:hAnsi="Garamond"/>
           <w:lang w:val="en-US"/>
         </w:rPr>
-        <w:t>Because of this, w</w:t>
-      </w:r>
-      <w:r>
-        <w:rPr>
-          <w:rFonts w:ascii="Garamond" w:hAnsi="Garamond"/>
-          <w:lang w:val="en-US"/>
-        </w:rPr>
-        <w:t xml:space="preserve">e also ran a version of the model with a log transformation </w:t>
-      </w:r>
-      <w:r>
-        <w:rPr>
-          <w:rFonts w:ascii="Garamond" w:hAnsi="Garamond"/>
-          <w:lang w:val="en-US"/>
-        </w:rPr>
-        <w:t xml:space="preserve">on the ‘count’ field to </w:t>
-      </w:r>
-      <w:r>
-        <w:rPr>
-          <w:rFonts w:ascii="Garamond" w:hAnsi="Garamond"/>
-          <w:lang w:val="en-US"/>
-        </w:rPr>
-        <w:t>see if the normality assumption would be more reasonable on the log scale</w:t>
-      </w:r>
-      <w:r>
-        <w:rPr>
-          <w:rFonts w:ascii="Garamond" w:hAnsi="Garamond"/>
-          <w:lang w:val="en-US"/>
-        </w:rPr>
-        <w:t xml:space="preserve"> (this is considered Model 2)</w:t>
-      </w:r>
-      <w:r>
-        <w:rPr>
-          <w:rFonts w:ascii="Garamond" w:hAnsi="Garamond"/>
-          <w:lang w:val="en-US"/>
-        </w:rPr>
-        <w:t xml:space="preserve">. </w:t>
-      </w:r>
-      <w:r>
-        <w:rPr>
-          <w:rFonts w:ascii="Garamond" w:hAnsi="Garamond"/>
-          <w:lang w:val="en-US"/>
-        </w:rPr>
-        <w:t>With this new model, t</w:t>
-      </w:r>
-      <w:r>
-        <w:rPr>
-          <w:rFonts w:ascii="Garamond" w:hAnsi="Garamond"/>
-          <w:lang w:val="en-US"/>
-        </w:rPr>
-        <w:t>he residuals vs fitted plot no longer increased as the values increased</w:t>
-      </w:r>
-      <w:r>
-        <w:rPr>
-          <w:rFonts w:ascii="Garamond" w:hAnsi="Garamond"/>
-          <w:lang w:val="en-US"/>
-        </w:rPr>
-        <w:t>, and t</w:t>
-      </w:r>
-      <w:r>
-        <w:rPr>
-          <w:rFonts w:ascii="Garamond" w:hAnsi="Garamond"/>
-          <w:lang w:val="en-US"/>
-        </w:rPr>
-        <w:t xml:space="preserve">he </w:t>
-      </w:r>
-      <w:proofErr w:type="spellStart"/>
-      <w:r>
-        <w:rPr>
-          <w:rFonts w:ascii="Garamond" w:hAnsi="Garamond"/>
-          <w:lang w:val="en-US"/>
-        </w:rPr>
-        <w:t>qq</w:t>
-      </w:r>
-      <w:proofErr w:type="spellEnd"/>
-      <w:r>
-        <w:rPr>
-          <w:rFonts w:ascii="Garamond" w:hAnsi="Garamond"/>
-          <w:lang w:val="en-US"/>
-        </w:rPr>
-        <w:t>-plot also shows that normality is a reasonable assumption.</w:t>
-      </w:r>
-      <w:r>
-        <w:rPr>
-          <w:rFonts w:ascii="Garamond" w:hAnsi="Garamond"/>
-          <w:lang w:val="en-US"/>
-        </w:rPr>
-        <w:t xml:space="preserve"> </w:t>
-      </w:r>
-      <w:r>
-        <w:rPr>
-          <w:rFonts w:ascii="Garamond" w:hAnsi="Garamond"/>
-          <w:lang w:val="en-US"/>
-        </w:rPr>
-        <w:t xml:space="preserve">Noticing that </w:t>
-      </w:r>
-      <w:r>
-        <w:rPr>
-          <w:rFonts w:ascii="Garamond" w:hAnsi="Garamond"/>
-          <w:lang w:val="en-US"/>
-        </w:rPr>
-        <w:t>‘holiday’ and ‘day</w:t>
+        <w:t>Noticing that ‘holiday’ and ‘day</w:t>
       </w:r>
       <w:r>
         <w:rPr>
@@ -2690,14 +2672,7 @@
           <w:rFonts w:ascii="Garamond" w:hAnsi="Garamond"/>
           <w:lang w:val="en-US"/>
         </w:rPr>
-        <w:t xml:space="preserve"> not </w:t>
-      </w:r>
-      <w:r>
-        <w:rPr>
-          <w:rFonts w:ascii="Garamond" w:hAnsi="Garamond"/>
-          <w:lang w:val="en-US"/>
-        </w:rPr>
-        <w:t>statistically significant</w:t>
+        <w:t xml:space="preserve"> not statistically significant</w:t>
       </w:r>
       <w:r>
         <w:rPr>
@@ -2999,6 +2974,944 @@
       <w:pPr>
         <w:rPr>
           <w:rFonts w:ascii="Garamond" w:hAnsi="Garamond"/>
+          <w:lang w:val="en-US"/>
+        </w:rPr>
+      </w:pPr>
+      <w:r>
+        <w:rPr>
+          <w:rFonts w:ascii="Garamond" w:hAnsi="Garamond"/>
+          <w:lang w:val="en-US"/>
+        </w:rPr>
+        <w:t xml:space="preserve">After going through all the processes in our pipeline we are able to answer </w:t>
+      </w:r>
+      <w:r>
+        <w:rPr>
+          <w:rFonts w:ascii="Garamond" w:hAnsi="Garamond"/>
+          <w:lang w:val="en-US"/>
+        </w:rPr>
+        <w:t>our</w:t>
+      </w:r>
+      <w:r>
+        <w:rPr>
+          <w:rFonts w:ascii="Garamond" w:hAnsi="Garamond"/>
+          <w:lang w:val="en-US"/>
+        </w:rPr>
+        <w:t xml:space="preserve"> 3 SMART questions.</w:t>
+      </w:r>
+      <w:r>
+        <w:rPr>
+          <w:rFonts w:ascii="Garamond" w:hAnsi="Garamond"/>
+          <w:lang w:val="en-US"/>
+        </w:rPr>
+        <w:t xml:space="preserve"> </w:t>
+      </w:r>
+      <w:r>
+        <w:rPr>
+          <w:rFonts w:ascii="Garamond" w:hAnsi="Garamond"/>
+          <w:lang w:val="en-US"/>
+        </w:rPr>
+        <w:t>In the first question we need to extract the features which are useful for predicting the number of bikes used in an hourly granularity.</w:t>
+      </w:r>
+      <w:r>
+        <w:rPr>
+          <w:rFonts w:ascii="Garamond" w:hAnsi="Garamond"/>
+          <w:lang w:val="en-US"/>
+        </w:rPr>
+        <w:t xml:space="preserve"> </w:t>
+      </w:r>
+      <w:r>
+        <w:rPr>
+          <w:rFonts w:ascii="Garamond" w:hAnsi="Garamond"/>
+          <w:lang w:val="en-US"/>
+        </w:rPr>
+        <w:t>A</w:t>
+      </w:r>
+      <w:r>
+        <w:rPr>
+          <w:rFonts w:ascii="Garamond" w:hAnsi="Garamond"/>
+          <w:lang w:val="en-US"/>
+        </w:rPr>
+        <w:t>fter doing model selection based on</w:t>
+      </w:r>
+      <w:r>
+        <w:rPr>
+          <w:rFonts w:ascii="Garamond" w:hAnsi="Garamond"/>
+          <w:lang w:val="en-US"/>
+        </w:rPr>
+        <w:t xml:space="preserve"> the linear regression model</w:t>
+      </w:r>
+      <w:r>
+        <w:rPr>
+          <w:rFonts w:ascii="Garamond" w:hAnsi="Garamond"/>
+          <w:lang w:val="en-US"/>
+        </w:rPr>
+        <w:t xml:space="preserve">s, </w:t>
+      </w:r>
+      <w:r>
+        <w:rPr>
+          <w:rFonts w:ascii="Garamond" w:hAnsi="Garamond"/>
+          <w:lang w:val="en-US"/>
+        </w:rPr>
+        <w:t xml:space="preserve">we came to </w:t>
+      </w:r>
+      <w:r>
+        <w:rPr>
+          <w:rFonts w:ascii="Garamond" w:hAnsi="Garamond"/>
+          <w:lang w:val="en-US"/>
+        </w:rPr>
+        <w:t>the</w:t>
+      </w:r>
+      <w:r>
+        <w:rPr>
+          <w:rFonts w:ascii="Garamond" w:hAnsi="Garamond"/>
+          <w:lang w:val="en-US"/>
+        </w:rPr>
+        <w:t xml:space="preserve"> conclusion that </w:t>
+      </w:r>
+      <w:r>
+        <w:rPr>
+          <w:rFonts w:ascii="Garamond" w:hAnsi="Garamond"/>
+          <w:lang w:val="en-US"/>
+        </w:rPr>
+        <w:t>the variables ‘</w:t>
+      </w:r>
+      <w:r>
+        <w:rPr>
+          <w:rFonts w:ascii="Garamond" w:hAnsi="Garamond"/>
+          <w:lang w:val="en-US"/>
+        </w:rPr>
+        <w:t>holiday</w:t>
+      </w:r>
+      <w:r>
+        <w:rPr>
+          <w:rFonts w:ascii="Garamond" w:hAnsi="Garamond"/>
+          <w:lang w:val="en-US"/>
+        </w:rPr>
+        <w:t>’</w:t>
+      </w:r>
+      <w:r>
+        <w:rPr>
+          <w:rFonts w:ascii="Garamond" w:hAnsi="Garamond"/>
+          <w:lang w:val="en-US"/>
+        </w:rPr>
+        <w:t xml:space="preserve"> and </w:t>
+      </w:r>
+      <w:r>
+        <w:rPr>
+          <w:rFonts w:ascii="Garamond" w:hAnsi="Garamond"/>
+          <w:lang w:val="en-US"/>
+        </w:rPr>
+        <w:t>‘</w:t>
+      </w:r>
+      <w:r>
+        <w:rPr>
+          <w:rFonts w:ascii="Garamond" w:hAnsi="Garamond"/>
+          <w:lang w:val="en-US"/>
+        </w:rPr>
+        <w:t>day</w:t>
+      </w:r>
+      <w:r>
+        <w:rPr>
+          <w:rFonts w:ascii="Garamond" w:hAnsi="Garamond"/>
+          <w:lang w:val="en-US"/>
+        </w:rPr>
+        <w:t>’</w:t>
+      </w:r>
+      <w:r>
+        <w:rPr>
+          <w:rFonts w:ascii="Garamond" w:hAnsi="Garamond"/>
+          <w:lang w:val="en-US"/>
+        </w:rPr>
+        <w:t xml:space="preserve"> are</w:t>
+      </w:r>
+      <w:r>
+        <w:rPr>
+          <w:rFonts w:ascii="Garamond" w:hAnsi="Garamond"/>
+          <w:lang w:val="en-US"/>
+        </w:rPr>
+        <w:t xml:space="preserve"> not statistically significant variables</w:t>
+      </w:r>
+      <w:r>
+        <w:rPr>
+          <w:rFonts w:ascii="Garamond" w:hAnsi="Garamond"/>
+          <w:lang w:val="en-US"/>
+        </w:rPr>
+        <w:t>, unlike</w:t>
+      </w:r>
+      <w:r>
+        <w:rPr>
+          <w:rFonts w:ascii="Garamond" w:hAnsi="Garamond"/>
+          <w:lang w:val="en-US"/>
+        </w:rPr>
+        <w:t xml:space="preserve"> the other </w:t>
+      </w:r>
+      <w:r>
+        <w:rPr>
+          <w:rFonts w:ascii="Garamond" w:hAnsi="Garamond"/>
+          <w:lang w:val="en-US"/>
+        </w:rPr>
+        <w:t>variables</w:t>
+      </w:r>
+      <w:r>
+        <w:rPr>
+          <w:rFonts w:ascii="Garamond" w:hAnsi="Garamond"/>
+          <w:lang w:val="en-US"/>
+        </w:rPr>
+        <w:t>.</w:t>
+      </w:r>
+      <w:r>
+        <w:rPr>
+          <w:rFonts w:ascii="Garamond" w:hAnsi="Garamond"/>
+          <w:lang w:val="en-US"/>
+        </w:rPr>
+        <w:t xml:space="preserve"> Model 3 </w:t>
+      </w:r>
+      <w:r>
+        <w:rPr>
+          <w:rFonts w:ascii="Garamond" w:hAnsi="Garamond"/>
+          <w:lang w:val="en-US"/>
+        </w:rPr>
+        <w:t xml:space="preserve">proved to be the most adequate </w:t>
+      </w:r>
+      <w:r>
+        <w:rPr>
+          <w:rFonts w:ascii="Garamond" w:hAnsi="Garamond"/>
+          <w:lang w:val="en-US"/>
+        </w:rPr>
+        <w:t xml:space="preserve">model for the rental of bikes per hour due to the ANOVA </w:t>
+      </w:r>
+      <w:r>
+        <w:rPr>
+          <w:rFonts w:ascii="Garamond" w:hAnsi="Garamond"/>
+          <w:lang w:val="en-US"/>
+        </w:rPr>
+        <w:t xml:space="preserve">we </w:t>
+      </w:r>
+      <w:r>
+        <w:rPr>
+          <w:rFonts w:ascii="Garamond" w:hAnsi="Garamond"/>
+          <w:lang w:val="en-US"/>
+        </w:rPr>
+        <w:t xml:space="preserve">ran to compare Model 3 and </w:t>
+      </w:r>
+      <w:r>
+        <w:rPr>
+          <w:rFonts w:ascii="Garamond" w:hAnsi="Garamond"/>
+          <w:lang w:val="en-US"/>
+        </w:rPr>
+        <w:t>Model 2. The additional ANOVA ran on Model 3</w:t>
+      </w:r>
+      <w:r>
+        <w:rPr>
+          <w:rFonts w:ascii="Garamond" w:hAnsi="Garamond"/>
+          <w:lang w:val="en-US"/>
+        </w:rPr>
+        <w:t xml:space="preserve"> also proved that removing any more of the variables would reduce model fit. This means that a</w:t>
+      </w:r>
+      <w:r>
+        <w:rPr>
+          <w:rFonts w:ascii="Garamond" w:hAnsi="Garamond"/>
+          <w:lang w:val="en-US"/>
+        </w:rPr>
+        <w:t xml:space="preserve">ll the </w:t>
+      </w:r>
+      <w:r>
+        <w:rPr>
+          <w:rFonts w:ascii="Garamond" w:hAnsi="Garamond"/>
+          <w:lang w:val="en-US"/>
+        </w:rPr>
+        <w:t>variables</w:t>
+      </w:r>
+      <w:r>
+        <w:rPr>
+          <w:rFonts w:ascii="Garamond" w:hAnsi="Garamond"/>
+          <w:lang w:val="en-US"/>
+        </w:rPr>
+        <w:t xml:space="preserve"> other than </w:t>
+      </w:r>
+      <w:r>
+        <w:rPr>
+          <w:rFonts w:ascii="Garamond" w:hAnsi="Garamond"/>
+          <w:lang w:val="en-US"/>
+        </w:rPr>
+        <w:t>‘h</w:t>
+      </w:r>
+      <w:r>
+        <w:rPr>
+          <w:rFonts w:ascii="Garamond" w:hAnsi="Garamond"/>
+          <w:lang w:val="en-US"/>
+        </w:rPr>
+        <w:t>oliday</w:t>
+      </w:r>
+      <w:r>
+        <w:rPr>
+          <w:rFonts w:ascii="Garamond" w:hAnsi="Garamond"/>
+          <w:lang w:val="en-US"/>
+        </w:rPr>
+        <w:t>’</w:t>
+      </w:r>
+      <w:r>
+        <w:rPr>
+          <w:rFonts w:ascii="Garamond" w:hAnsi="Garamond"/>
+          <w:lang w:val="en-US"/>
+        </w:rPr>
+        <w:t xml:space="preserve"> and </w:t>
+      </w:r>
+      <w:r>
+        <w:rPr>
+          <w:rFonts w:ascii="Garamond" w:hAnsi="Garamond"/>
+          <w:lang w:val="en-US"/>
+        </w:rPr>
+        <w:t>‘</w:t>
+      </w:r>
+      <w:r>
+        <w:rPr>
+          <w:rFonts w:ascii="Garamond" w:hAnsi="Garamond"/>
+          <w:lang w:val="en-US"/>
+        </w:rPr>
+        <w:t>day</w:t>
+      </w:r>
+      <w:r>
+        <w:rPr>
+          <w:rFonts w:ascii="Garamond" w:hAnsi="Garamond"/>
+          <w:lang w:val="en-US"/>
+        </w:rPr>
+        <w:t>’</w:t>
+      </w:r>
+      <w:r>
+        <w:rPr>
+          <w:rFonts w:ascii="Garamond" w:hAnsi="Garamond"/>
+          <w:lang w:val="en-US"/>
+        </w:rPr>
+        <w:t xml:space="preserve"> are significant and important for predicting the number of bike</w:t>
+      </w:r>
+      <w:r>
+        <w:rPr>
+          <w:rFonts w:ascii="Garamond" w:hAnsi="Garamond"/>
+          <w:lang w:val="en-US"/>
+        </w:rPr>
+        <w:t xml:space="preserve"> </w:t>
+      </w:r>
+      <w:r>
+        <w:rPr>
+          <w:rFonts w:ascii="Garamond" w:hAnsi="Garamond"/>
+          <w:lang w:val="en-US"/>
+        </w:rPr>
+        <w:t>rental</w:t>
+      </w:r>
+      <w:r>
+        <w:rPr>
+          <w:rFonts w:ascii="Garamond" w:hAnsi="Garamond"/>
+          <w:lang w:val="en-US"/>
+        </w:rPr>
+        <w:t>s</w:t>
+      </w:r>
+      <w:r>
+        <w:rPr>
+          <w:rFonts w:ascii="Garamond" w:hAnsi="Garamond"/>
+          <w:lang w:val="en-US"/>
+        </w:rPr>
+        <w:t xml:space="preserve"> in an hour.</w:t>
+      </w:r>
+      <w:r>
+        <w:rPr>
+          <w:rFonts w:ascii="Garamond" w:hAnsi="Garamond"/>
+          <w:lang w:val="en-US"/>
+        </w:rPr>
+        <w:t xml:space="preserve"> The final list of variables </w:t>
+      </w:r>
+      <w:r>
+        <w:rPr>
+          <w:rFonts w:ascii="Garamond" w:hAnsi="Garamond"/>
+          <w:lang w:val="en-US"/>
+        </w:rPr>
+        <w:t xml:space="preserve">that </w:t>
+      </w:r>
+      <w:r>
+        <w:rPr>
+          <w:rFonts w:ascii="Garamond" w:hAnsi="Garamond"/>
+          <w:lang w:val="en-US"/>
+        </w:rPr>
+        <w:t>are</w:t>
+      </w:r>
+      <w:r>
+        <w:rPr>
+          <w:rFonts w:ascii="Garamond" w:hAnsi="Garamond"/>
+          <w:lang w:val="en-US"/>
+        </w:rPr>
+        <w:t xml:space="preserve"> </w:t>
+      </w:r>
+      <w:r>
+        <w:rPr>
+          <w:rFonts w:ascii="Garamond" w:hAnsi="Garamond"/>
+        </w:rPr>
+        <w:t>useful for predicting the number of bikes used in an hour</w:t>
+      </w:r>
+      <w:r>
+        <w:rPr>
+          <w:rFonts w:ascii="Garamond" w:hAnsi="Garamond"/>
+        </w:rPr>
+        <w:t xml:space="preserve"> are</w:t>
+      </w:r>
+      <w:r>
+        <w:rPr>
+          <w:rFonts w:ascii="Garamond" w:hAnsi="Garamond"/>
+          <w:lang w:val="en-US"/>
+        </w:rPr>
+        <w:t xml:space="preserve"> ‘season’, ‘working day’, </w:t>
+      </w:r>
+      <w:r>
+        <w:rPr>
+          <w:rFonts w:ascii="Garamond" w:hAnsi="Garamond"/>
+          <w:lang w:val="en-US"/>
+        </w:rPr>
+        <w:t>‘</w:t>
+      </w:r>
+      <w:r>
+        <w:rPr>
+          <w:rFonts w:ascii="Garamond" w:hAnsi="Garamond"/>
+          <w:lang w:val="en-US"/>
+        </w:rPr>
+        <w:t>weather’, ‘temp’, ‘</w:t>
+      </w:r>
+      <w:proofErr w:type="spellStart"/>
+      <w:r>
+        <w:rPr>
+          <w:rFonts w:ascii="Garamond" w:hAnsi="Garamond"/>
+          <w:lang w:val="en-US"/>
+        </w:rPr>
+        <w:t>atemp</w:t>
+      </w:r>
+      <w:proofErr w:type="spellEnd"/>
+      <w:r>
+        <w:rPr>
+          <w:rFonts w:ascii="Garamond" w:hAnsi="Garamond"/>
+          <w:lang w:val="en-US"/>
+        </w:rPr>
+        <w:t xml:space="preserve">’, ‘humidity’, ‘windspeed’, </w:t>
+      </w:r>
+      <w:r>
+        <w:rPr>
+          <w:rFonts w:ascii="Garamond" w:hAnsi="Garamond"/>
+          <w:lang w:val="en-US"/>
+        </w:rPr>
+        <w:t>‘year’, ‘month’, ‘hour’, and ‘</w:t>
+      </w:r>
+      <w:proofErr w:type="spellStart"/>
+      <w:r>
+        <w:rPr>
+          <w:rFonts w:ascii="Garamond" w:hAnsi="Garamond"/>
+          <w:lang w:val="en-US"/>
+        </w:rPr>
+        <w:t>dayofweek</w:t>
+      </w:r>
+      <w:proofErr w:type="spellEnd"/>
+      <w:r>
+        <w:rPr>
+          <w:rFonts w:ascii="Garamond" w:hAnsi="Garamond"/>
+          <w:lang w:val="en-US"/>
+        </w:rPr>
+        <w:t>’.</w:t>
+      </w:r>
+    </w:p>
+    <w:p>
+      <w:pPr>
+        <w:rPr>
+          <w:rFonts w:ascii="Garamond" w:hAnsi="Garamond"/>
+          <w:lang w:val="en-US"/>
+        </w:rPr>
+      </w:pPr>
+    </w:p>
+    <w:p>
+      <w:pPr>
+        <w:rPr>
+          <w:rFonts w:ascii="Garamond" w:hAnsi="Garamond"/>
+          <w:lang w:val="en-US"/>
+        </w:rPr>
+      </w:pPr>
+      <w:r>
+        <w:rPr>
+          <w:rFonts w:ascii="Garamond" w:hAnsi="Garamond"/>
+          <w:lang w:val="en-US"/>
+        </w:rPr>
+        <w:t xml:space="preserve">In the second smart question we need to check the relationship between </w:t>
+      </w:r>
+      <w:r>
+        <w:rPr>
+          <w:rFonts w:ascii="Garamond" w:hAnsi="Garamond"/>
+          <w:lang w:val="en-US"/>
+        </w:rPr>
+        <w:t>temperature (</w:t>
+      </w:r>
+      <w:r>
+        <w:rPr>
+          <w:rFonts w:ascii="Garamond" w:hAnsi="Garamond"/>
+          <w:lang w:val="en-US"/>
+        </w:rPr>
+        <w:t>independent variable) and the rental counts.</w:t>
+      </w:r>
+      <w:r>
+        <w:rPr>
+          <w:rFonts w:ascii="Garamond" w:hAnsi="Garamond"/>
+          <w:lang w:val="en-US"/>
+        </w:rPr>
+        <w:t xml:space="preserve"> A</w:t>
+      </w:r>
+      <w:r>
+        <w:rPr>
+          <w:rFonts w:ascii="Garamond" w:hAnsi="Garamond"/>
+          <w:lang w:val="en-US"/>
+        </w:rPr>
+        <w:t>ccording to our EDA plot</w:t>
+      </w:r>
+      <w:r>
+        <w:rPr>
+          <w:rFonts w:ascii="Garamond" w:hAnsi="Garamond"/>
+          <w:lang w:val="en-US"/>
+        </w:rPr>
+        <w:t>,</w:t>
+      </w:r>
+      <w:r>
+        <w:rPr>
+          <w:rFonts w:ascii="Garamond" w:hAnsi="Garamond"/>
+          <w:lang w:val="en-US"/>
+        </w:rPr>
+        <w:t xml:space="preserve"> the bike count increases with higher </w:t>
+      </w:r>
+      <w:r>
+        <w:rPr>
+          <w:rFonts w:ascii="Garamond" w:hAnsi="Garamond"/>
+          <w:lang w:val="en-US"/>
+        </w:rPr>
+        <w:t>temperature</w:t>
+      </w:r>
+      <w:r>
+        <w:rPr>
+          <w:rFonts w:ascii="Garamond" w:hAnsi="Garamond"/>
+          <w:lang w:val="en-US"/>
+        </w:rPr>
+        <w:t xml:space="preserve"> but </w:t>
+      </w:r>
+      <w:r>
+        <w:rPr>
+          <w:rFonts w:ascii="Garamond" w:hAnsi="Garamond"/>
+          <w:lang w:val="en-US"/>
+        </w:rPr>
+        <w:t>drops</w:t>
+      </w:r>
+      <w:r>
+        <w:rPr>
+          <w:rFonts w:ascii="Garamond" w:hAnsi="Garamond"/>
+          <w:lang w:val="en-US"/>
+        </w:rPr>
+        <w:t xml:space="preserve"> off once </w:t>
+      </w:r>
+      <w:r>
+        <w:rPr>
+          <w:rFonts w:ascii="Garamond" w:hAnsi="Garamond"/>
+          <w:lang w:val="en-US"/>
+        </w:rPr>
+        <w:t>temperature</w:t>
+      </w:r>
+      <w:r>
+        <w:rPr>
+          <w:rFonts w:ascii="Garamond" w:hAnsi="Garamond"/>
+          <w:lang w:val="en-US"/>
+        </w:rPr>
+        <w:t>s</w:t>
+      </w:r>
+      <w:r>
+        <w:rPr>
+          <w:rFonts w:ascii="Garamond" w:hAnsi="Garamond"/>
+          <w:lang w:val="en-US"/>
+        </w:rPr>
+        <w:t xml:space="preserve"> crossed 30 degree</w:t>
+      </w:r>
+      <w:r>
+        <w:rPr>
+          <w:rFonts w:ascii="Garamond" w:hAnsi="Garamond"/>
+          <w:lang w:val="en-US"/>
+        </w:rPr>
+        <w:t>s</w:t>
+      </w:r>
+      <w:r>
+        <w:rPr>
+          <w:rFonts w:ascii="Garamond" w:hAnsi="Garamond"/>
+          <w:lang w:val="en-US"/>
+        </w:rPr>
+        <w:t xml:space="preserve"> </w:t>
+      </w:r>
+      <w:r>
+        <w:rPr>
+          <w:rFonts w:ascii="Garamond" w:hAnsi="Garamond"/>
+          <w:lang w:val="en-US"/>
+        </w:rPr>
+        <w:t>Celsius</w:t>
+      </w:r>
+      <w:r>
+        <w:rPr>
+          <w:rFonts w:ascii="Garamond" w:hAnsi="Garamond"/>
+          <w:lang w:val="en-US"/>
+        </w:rPr>
+        <w:t>.</w:t>
+      </w:r>
+      <w:r>
+        <w:rPr>
+          <w:rFonts w:ascii="Garamond" w:hAnsi="Garamond"/>
+          <w:lang w:val="en-US"/>
+        </w:rPr>
+        <w:t xml:space="preserve"> </w:t>
+      </w:r>
+      <w:r>
+        <w:rPr>
+          <w:rFonts w:ascii="Garamond" w:hAnsi="Garamond"/>
+          <w:lang w:val="en-US"/>
+        </w:rPr>
+        <w:t xml:space="preserve">This makes sense considering 20-30 degrees Celsius is considered the most comfortable temperature range </w:t>
+      </w:r>
+      <w:r>
+        <w:rPr>
+          <w:rFonts w:ascii="Garamond" w:hAnsi="Garamond"/>
+          <w:lang w:val="en-US"/>
+        </w:rPr>
+        <w:t xml:space="preserve">to be outside. </w:t>
+      </w:r>
+      <w:r>
+        <w:rPr>
+          <w:rFonts w:ascii="Garamond" w:hAnsi="Garamond"/>
+          <w:lang w:val="en-US"/>
+        </w:rPr>
+        <w:t xml:space="preserve">The number of rental counts also </w:t>
+      </w:r>
+      <w:r>
+        <w:rPr>
+          <w:rFonts w:ascii="Garamond" w:hAnsi="Garamond"/>
+          <w:lang w:val="en-US"/>
+        </w:rPr>
+        <w:t>increased</w:t>
+      </w:r>
+      <w:r>
+        <w:rPr>
+          <w:rFonts w:ascii="Garamond" w:hAnsi="Garamond"/>
+          <w:lang w:val="en-US"/>
+        </w:rPr>
+        <w:t xml:space="preserve"> with increasing humidity.</w:t>
+      </w:r>
+      <w:r>
+        <w:rPr>
+          <w:rFonts w:ascii="Garamond" w:hAnsi="Garamond"/>
+          <w:lang w:val="en-US"/>
+        </w:rPr>
+        <w:t xml:space="preserve"> </w:t>
+      </w:r>
+      <w:r>
+        <w:rPr>
+          <w:rFonts w:ascii="Garamond" w:hAnsi="Garamond"/>
+          <w:lang w:val="en-US"/>
+        </w:rPr>
+        <w:t xml:space="preserve">Our final model </w:t>
+      </w:r>
+      <w:r>
+        <w:rPr>
+          <w:rFonts w:ascii="Garamond" w:hAnsi="Garamond"/>
+          <w:lang w:val="en-US"/>
+        </w:rPr>
+        <w:t xml:space="preserve">(Model 3) </w:t>
+      </w:r>
+      <w:r>
+        <w:rPr>
+          <w:rFonts w:ascii="Garamond" w:hAnsi="Garamond"/>
+          <w:lang w:val="en-US"/>
+        </w:rPr>
+        <w:t xml:space="preserve">also shows a slight increase in the number of rental counts when </w:t>
+      </w:r>
+      <w:r>
+        <w:rPr>
+          <w:rFonts w:ascii="Garamond" w:hAnsi="Garamond"/>
+          <w:lang w:val="en-US"/>
+        </w:rPr>
+        <w:t>temperature</w:t>
+      </w:r>
+      <w:r>
+        <w:rPr>
+          <w:rFonts w:ascii="Garamond" w:hAnsi="Garamond"/>
+          <w:lang w:val="en-US"/>
+        </w:rPr>
+        <w:t xml:space="preserve"> increases</w:t>
+      </w:r>
+      <w:r>
+        <w:rPr>
+          <w:rFonts w:ascii="Garamond" w:hAnsi="Garamond"/>
+          <w:lang w:val="en-US"/>
+        </w:rPr>
+        <w:t xml:space="preserve"> due to the positive coefficient in the </w:t>
+      </w:r>
+      <w:r>
+        <w:rPr>
+          <w:rFonts w:ascii="Garamond" w:hAnsi="Garamond"/>
+          <w:lang w:val="en-US"/>
+        </w:rPr>
+        <w:t xml:space="preserve">table. </w:t>
+      </w:r>
+    </w:p>
+    <w:p>
+      <w:pPr>
+        <w:rPr>
+          <w:rFonts w:ascii="Garamond" w:hAnsi="Garamond"/>
+          <w:lang w:val="en-US"/>
+        </w:rPr>
+      </w:pPr>
+    </w:p>
+    <w:p>
+      <w:pPr>
+        <w:rPr>
+          <w:rFonts w:ascii="Garamond" w:hAnsi="Garamond"/>
+          <w:lang w:val="en-US"/>
+        </w:rPr>
+      </w:pPr>
+      <w:r>
+        <w:rPr>
+          <w:rFonts w:ascii="Garamond" w:hAnsi="Garamond"/>
+          <w:lang w:val="en-US"/>
+        </w:rPr>
+        <w:t>In the third smart question we need to answer w</w:t>
+      </w:r>
+      <w:r>
+        <w:rPr>
+          <w:rFonts w:ascii="Garamond" w:hAnsi="Garamond"/>
+          <w:lang w:val="en-US"/>
+        </w:rPr>
+        <w:t>hen</w:t>
+      </w:r>
+      <w:r>
+        <w:rPr>
+          <w:rFonts w:ascii="Garamond" w:hAnsi="Garamond"/>
+          <w:lang w:val="en-US"/>
+        </w:rPr>
+        <w:t xml:space="preserve"> do the casual </w:t>
+      </w:r>
+      <w:r>
+        <w:rPr>
+          <w:rFonts w:ascii="Garamond" w:hAnsi="Garamond"/>
+          <w:lang w:val="en-US"/>
+        </w:rPr>
+        <w:t>(</w:t>
+      </w:r>
+      <w:r>
+        <w:rPr>
+          <w:rFonts w:ascii="Garamond" w:hAnsi="Garamond"/>
+          <w:lang w:val="en-US"/>
+        </w:rPr>
+        <w:t>or non-registered</w:t>
+      </w:r>
+      <w:r>
+        <w:rPr>
+          <w:rFonts w:ascii="Garamond" w:hAnsi="Garamond"/>
+          <w:lang w:val="en-US"/>
+        </w:rPr>
+        <w:t>)</w:t>
+      </w:r>
+      <w:r>
+        <w:rPr>
+          <w:rFonts w:ascii="Garamond" w:hAnsi="Garamond"/>
+          <w:lang w:val="en-US"/>
+        </w:rPr>
+        <w:t xml:space="preserve"> bikers increase the most.</w:t>
+      </w:r>
+      <w:r>
+        <w:rPr>
+          <w:rFonts w:ascii="Garamond" w:hAnsi="Garamond"/>
+          <w:lang w:val="en-US"/>
+        </w:rPr>
+        <w:t xml:space="preserve"> T</w:t>
+      </w:r>
+      <w:r>
+        <w:rPr>
+          <w:rFonts w:ascii="Garamond" w:hAnsi="Garamond"/>
+          <w:lang w:val="en-US"/>
+        </w:rPr>
+        <w:t xml:space="preserve">o answer this question, we plotted a scatterplot between </w:t>
+      </w:r>
+      <w:r>
+        <w:rPr>
+          <w:rFonts w:ascii="Garamond" w:hAnsi="Garamond"/>
+          <w:lang w:val="en-US"/>
+        </w:rPr>
+        <w:t>t</w:t>
+      </w:r>
+      <w:r>
+        <w:rPr>
+          <w:rFonts w:ascii="Garamond" w:hAnsi="Garamond"/>
+          <w:lang w:val="en-US"/>
+        </w:rPr>
+        <w:t xml:space="preserve">emperature and the number of </w:t>
+      </w:r>
+      <w:r>
+        <w:rPr>
+          <w:rFonts w:ascii="Garamond" w:hAnsi="Garamond"/>
+          <w:lang w:val="en-US"/>
+        </w:rPr>
+        <w:t>casual</w:t>
+      </w:r>
+      <w:r>
+        <w:rPr>
+          <w:rFonts w:ascii="Garamond" w:hAnsi="Garamond"/>
+          <w:lang w:val="en-US"/>
+        </w:rPr>
+        <w:t xml:space="preserve"> bike users.</w:t>
+      </w:r>
+      <w:r>
+        <w:rPr>
+          <w:rFonts w:ascii="Garamond" w:hAnsi="Garamond"/>
+          <w:lang w:val="en-US"/>
+        </w:rPr>
+        <w:t xml:space="preserve"> </w:t>
+      </w:r>
+      <w:r>
+        <w:rPr>
+          <w:rFonts w:ascii="Garamond" w:hAnsi="Garamond"/>
+          <w:lang w:val="en-US"/>
+        </w:rPr>
+        <w:t xml:space="preserve">The number of casual bike rentals increased when the temperature increased but dropped off once </w:t>
+      </w:r>
+      <w:r>
+        <w:rPr>
+          <w:rFonts w:ascii="Garamond" w:hAnsi="Garamond"/>
+          <w:lang w:val="en-US"/>
+        </w:rPr>
+        <w:t xml:space="preserve">the </w:t>
+      </w:r>
+      <w:r>
+        <w:rPr>
+          <w:rFonts w:ascii="Garamond" w:hAnsi="Garamond"/>
+          <w:lang w:val="en-US"/>
+        </w:rPr>
+        <w:t>temperature started going beyond 30 degree</w:t>
+      </w:r>
+      <w:r>
+        <w:rPr>
+          <w:rFonts w:ascii="Garamond" w:hAnsi="Garamond"/>
+          <w:lang w:val="en-US"/>
+        </w:rPr>
+        <w:t>s</w:t>
+      </w:r>
+      <w:r>
+        <w:rPr>
+          <w:rFonts w:ascii="Garamond" w:hAnsi="Garamond"/>
+          <w:lang w:val="en-US"/>
+        </w:rPr>
+        <w:t xml:space="preserve"> Celsius.</w:t>
+      </w:r>
+      <w:r>
+        <w:rPr>
+          <w:rFonts w:ascii="Garamond" w:hAnsi="Garamond"/>
+          <w:lang w:val="en-US"/>
+        </w:rPr>
+        <w:t xml:space="preserve"> </w:t>
+      </w:r>
+      <w:r>
+        <w:rPr>
+          <w:rFonts w:ascii="Garamond" w:hAnsi="Garamond"/>
+          <w:lang w:val="en-US"/>
+        </w:rPr>
+        <w:t>Most of them rented bike</w:t>
+      </w:r>
+      <w:r>
+        <w:rPr>
+          <w:rFonts w:ascii="Garamond" w:hAnsi="Garamond"/>
+          <w:lang w:val="en-US"/>
+        </w:rPr>
+        <w:t>s</w:t>
+      </w:r>
+      <w:r>
+        <w:rPr>
+          <w:rFonts w:ascii="Garamond" w:hAnsi="Garamond"/>
+          <w:lang w:val="en-US"/>
+        </w:rPr>
+        <w:t xml:space="preserve"> when the temperature was between </w:t>
+      </w:r>
+      <w:r>
+        <w:rPr>
+          <w:rFonts w:ascii="Garamond" w:hAnsi="Garamond"/>
+          <w:lang w:val="en-US"/>
+        </w:rPr>
+        <w:t>20-30</w:t>
+      </w:r>
+      <w:r>
+        <w:rPr>
+          <w:rFonts w:ascii="Garamond" w:hAnsi="Garamond"/>
+          <w:lang w:val="en-US"/>
+        </w:rPr>
+        <w:t xml:space="preserve"> degree</w:t>
+      </w:r>
+      <w:r>
+        <w:rPr>
+          <w:rFonts w:ascii="Garamond" w:hAnsi="Garamond"/>
+          <w:lang w:val="en-US"/>
+        </w:rPr>
+        <w:t>s</w:t>
+      </w:r>
+      <w:r>
+        <w:rPr>
+          <w:rFonts w:ascii="Garamond" w:hAnsi="Garamond"/>
+          <w:lang w:val="en-US"/>
+        </w:rPr>
+        <w:t xml:space="preserve"> Celsius.</w:t>
+      </w:r>
+      <w:r>
+        <w:rPr>
+          <w:rFonts w:ascii="Garamond" w:hAnsi="Garamond"/>
+          <w:lang w:val="en-US"/>
+        </w:rPr>
+        <w:t xml:space="preserve"> </w:t>
+      </w:r>
+      <w:r>
+        <w:rPr>
+          <w:rFonts w:ascii="Garamond" w:hAnsi="Garamond"/>
+          <w:lang w:val="en-US"/>
+        </w:rPr>
+        <w:t xml:space="preserve">In Fahrenheit </w:t>
+      </w:r>
+      <w:r>
+        <w:rPr>
+          <w:rFonts w:ascii="Garamond" w:hAnsi="Garamond"/>
+          <w:lang w:val="en-US"/>
+        </w:rPr>
+        <w:t>that is</w:t>
+      </w:r>
+      <w:r>
+        <w:rPr>
+          <w:rFonts w:ascii="Garamond" w:hAnsi="Garamond"/>
+          <w:lang w:val="en-US"/>
+        </w:rPr>
+        <w:t xml:space="preserve"> between 68</w:t>
+      </w:r>
+      <w:r>
+        <w:rPr>
+          <w:rFonts w:ascii="Garamond" w:hAnsi="Garamond"/>
+          <w:lang w:val="en-US"/>
+        </w:rPr>
+        <w:t>-</w:t>
+      </w:r>
+      <w:r>
+        <w:rPr>
+          <w:rFonts w:ascii="Garamond" w:hAnsi="Garamond"/>
+          <w:lang w:val="en-US"/>
+        </w:rPr>
+        <w:t>86</w:t>
+      </w:r>
+      <w:r>
+        <w:rPr>
+          <w:rFonts w:ascii="Garamond" w:hAnsi="Garamond"/>
+          <w:lang w:val="en-US"/>
+        </w:rPr>
+        <w:t xml:space="preserve"> degrees. Again, this makes sense as people tend to go outside only when the temperature is nice and not too hot or cold.</w:t>
+      </w:r>
+    </w:p>
+    <w:p>
+      <w:pPr>
+        <w:rPr>
+          <w:rFonts w:ascii="Garamond" w:hAnsi="Garamond"/>
           <w:b/>
           <w:bCs/>
           <w:lang w:val="en-US"/>
@@ -3028,9 +3941,223 @@
       <w:pPr>
         <w:rPr>
           <w:rFonts w:ascii="Garamond" w:hAnsi="Garamond"/>
-          <w:b/>
-        </w:rPr>
-      </w:pPr>
+          <w:lang w:val="en-US"/>
+        </w:rPr>
+      </w:pPr>
+      <w:r>
+        <w:rPr>
+          <w:rFonts w:ascii="Garamond" w:hAnsi="Garamond"/>
+          <w:lang w:val="en-US"/>
+        </w:rPr>
+        <w:t>In</w:t>
+      </w:r>
+      <w:r>
+        <w:rPr>
+          <w:rFonts w:ascii="Garamond" w:hAnsi="Garamond"/>
+          <w:lang w:val="en-US"/>
+        </w:rPr>
+        <w:t xml:space="preserve"> conclusion,</w:t>
+      </w:r>
+      <w:r>
+        <w:rPr>
+          <w:rFonts w:ascii="Garamond" w:hAnsi="Garamond"/>
+          <w:lang w:val="en-US"/>
+        </w:rPr>
+        <w:t xml:space="preserve"> through the process of this analysis, we were able to explore the bike sharing data provided </w:t>
+      </w:r>
+      <w:r>
+        <w:rPr>
+          <w:rFonts w:ascii="Garamond" w:hAnsi="Garamond"/>
+          <w:lang w:val="en-US"/>
+        </w:rPr>
+        <w:t xml:space="preserve">and practiced EDA while also learning how to create models and to help answer our SMART questions. As a potential next step for future consideration, </w:t>
+      </w:r>
+      <w:r>
+        <w:rPr>
+          <w:rFonts w:ascii="Garamond" w:hAnsi="Garamond"/>
+          <w:lang w:val="en-US"/>
+        </w:rPr>
+        <w:t>we will</w:t>
+      </w:r>
+      <w:r>
+        <w:rPr>
+          <w:rFonts w:ascii="Garamond" w:hAnsi="Garamond"/>
+          <w:lang w:val="en-US"/>
+        </w:rPr>
+        <w:t xml:space="preserve"> use the model </w:t>
+      </w:r>
+      <w:r>
+        <w:rPr>
+          <w:rFonts w:ascii="Garamond" w:hAnsi="Garamond"/>
+          <w:lang w:val="en-US"/>
+        </w:rPr>
+        <w:t xml:space="preserve">we </w:t>
+      </w:r>
+      <w:r>
+        <w:rPr>
+          <w:rFonts w:ascii="Garamond" w:hAnsi="Garamond"/>
+          <w:lang w:val="en-US"/>
+        </w:rPr>
+        <w:t>selected</w:t>
+      </w:r>
+      <w:r>
+        <w:rPr>
+          <w:rFonts w:ascii="Garamond" w:hAnsi="Garamond"/>
+          <w:lang w:val="en-US"/>
+        </w:rPr>
+        <w:t xml:space="preserve"> to</w:t>
+      </w:r>
+      <w:r>
+        <w:rPr>
+          <w:rFonts w:ascii="Garamond" w:hAnsi="Garamond"/>
+          <w:lang w:val="en-US"/>
+        </w:rPr>
+        <w:t xml:space="preserve"> generate predictions on </w:t>
+      </w:r>
+      <w:r>
+        <w:rPr>
+          <w:rFonts w:ascii="Garamond" w:hAnsi="Garamond"/>
+          <w:lang w:val="en-US"/>
+        </w:rPr>
+        <w:t>a</w:t>
+      </w:r>
+      <w:r>
+        <w:rPr>
+          <w:rFonts w:ascii="Garamond" w:hAnsi="Garamond"/>
+          <w:lang w:val="en-US"/>
+        </w:rPr>
+        <w:t xml:space="preserve"> test data</w:t>
+      </w:r>
+      <w:r>
+        <w:rPr>
+          <w:rFonts w:ascii="Garamond" w:hAnsi="Garamond"/>
+          <w:lang w:val="en-US"/>
+        </w:rPr>
+        <w:t>set</w:t>
+      </w:r>
+      <w:r>
+        <w:rPr>
+          <w:rFonts w:ascii="Garamond" w:hAnsi="Garamond"/>
+          <w:lang w:val="en-US"/>
+        </w:rPr>
+        <w:t xml:space="preserve"> by predicting</w:t>
+      </w:r>
+      <w:r>
+        <w:rPr>
+          <w:rFonts w:ascii="Garamond" w:hAnsi="Garamond"/>
+          <w:lang w:val="en-US"/>
+        </w:rPr>
+        <w:t xml:space="preserve"> the number of </w:t>
+      </w:r>
+      <w:r>
+        <w:rPr>
+          <w:rFonts w:ascii="Garamond" w:hAnsi="Garamond"/>
+          <w:lang w:val="en-US"/>
+        </w:rPr>
+        <w:t>bike rentals per hour</w:t>
+      </w:r>
+      <w:r>
+        <w:rPr>
+          <w:rFonts w:ascii="Garamond" w:hAnsi="Garamond"/>
+          <w:lang w:val="en-US"/>
+        </w:rPr>
+        <w:t>.</w:t>
+      </w:r>
+      <w:r>
+        <w:rPr>
+          <w:rFonts w:ascii="Garamond" w:hAnsi="Garamond"/>
+          <w:lang w:val="en-US"/>
+        </w:rPr>
+        <w:t xml:space="preserve"> We will also try to use some </w:t>
+      </w:r>
+      <w:r>
+        <w:rPr>
+          <w:rFonts w:ascii="Garamond" w:hAnsi="Garamond"/>
+          <w:lang w:val="en-US"/>
+        </w:rPr>
+        <w:t xml:space="preserve">more </w:t>
+      </w:r>
+      <w:r>
+        <w:rPr>
+          <w:rFonts w:ascii="Garamond" w:hAnsi="Garamond"/>
+          <w:lang w:val="en-US"/>
+        </w:rPr>
+        <w:t>advanced techniques like hyperparameter tuning</w:t>
+      </w:r>
+      <w:r>
+        <w:rPr>
+          <w:rFonts w:ascii="Garamond" w:hAnsi="Garamond"/>
+          <w:lang w:val="en-US"/>
+        </w:rPr>
+        <w:t xml:space="preserve"> and </w:t>
+      </w:r>
+      <w:r>
+        <w:rPr>
+          <w:rFonts w:ascii="Garamond" w:hAnsi="Garamond"/>
+          <w:lang w:val="en-US"/>
+        </w:rPr>
+        <w:t>model pruning if we get high error score</w:t>
+      </w:r>
+      <w:r>
+        <w:rPr>
+          <w:rFonts w:ascii="Garamond" w:hAnsi="Garamond"/>
+          <w:lang w:val="en-US"/>
+        </w:rPr>
+        <w:t xml:space="preserve">s. </w:t>
+      </w:r>
+    </w:p>
+    <w:p>
+      <w:pPr>
+        <w:rPr>
+          <w:rFonts w:ascii="Garamond" w:hAnsi="Garamond"/>
+          <w:b/>
+          <w:lang w:val="en-US"/>
+        </w:rPr>
+      </w:pPr>
+    </w:p>
+    <w:p>
+      <w:pPr>
+        <w:rPr>
+          <w:rFonts w:ascii="Garamond" w:hAnsi="Garamond"/>
+          <w:b/>
+          <w:lang w:val="en-US"/>
+        </w:rPr>
+      </w:pPr>
+      <w:r>
+        <w:rPr>
+          <w:rFonts w:ascii="Garamond" w:hAnsi="Garamond"/>
+          <w:b/>
+          <w:lang w:val="en-US"/>
+        </w:rPr>
+        <w:t>References</w:t>
+      </w:r>
+    </w:p>
+    <w:p>
+      <w:pPr>
+        <w:rPr>
+          <w:rFonts w:ascii="Garamond" w:hAnsi="Garamond"/>
+          <w:bCs/>
+          <w:lang w:val="en-US"/>
+        </w:rPr>
+      </w:pPr>
+      <w:proofErr w:type="spellStart"/>
+      <w:r>
+        <w:rPr>
+          <w:rFonts w:ascii="Garamond" w:hAnsi="Garamond"/>
+          <w:bCs/>
+          <w:lang w:val="en-US"/>
+        </w:rPr>
+        <w:t>Cukierski</w:t>
+      </w:r>
+      <w:proofErr w:type="spellEnd"/>
+      <w:r>
+        <w:rPr>
+          <w:rFonts w:ascii="Garamond" w:hAnsi="Garamond"/>
+          <w:bCs/>
+          <w:lang w:val="en-US"/>
+        </w:rPr>
+        <w:t>, W. (2014). Bike Sharing Demand. Kaggle. https://www.kaggle.com/competitions/bike-sharing-demand/overview</w:t>
+      </w:r>
     </w:p>
     <w:sectPr>
       <w:pgSz w:w="11909" w:h="16834"/>
@@ -4935,6 +6062,7 @@
   <w:style w:type="character" w:default="1" w:styleId="DefaultParagraphFont">
     <w:name w:val="Default Paragraph Font"/>
     <w:uiPriority w:val="1"/>
+    <w:semiHidden/>
     <w:unhideWhenUsed/>
   </w:style>
   <w:style w:type="table" w:default="1" w:styleId="TableNormal">

</xml_diff>